<commit_message>
Esta versión tiene los siguientes cambios: 1. Ajustes sugeridos por el revisor del anteproyecto (Definición del problema, y ajustes de forma) 2. Adición: Modelamiento de canal PLC y Red Mesh 802.15.4g. 3. Capítulo de recomendaciones
</commit_message>
<xml_diff>
--- a/SurveyFiles/Tesis-Doc Final.docx
+++ b/SurveyFiles/Tesis-Doc Final.docx
@@ -2,6 +2,32 @@
 <file path=word/document.xml><?xml version="1.0" encoding="utf-8"?>
 <w:document xmlns:wpc="http://schemas.microsoft.com/office/word/2010/wordprocessingCanvas" xmlns:mc="http://schemas.openxmlformats.org/markup-compatibility/2006" xmlns:o="urn:schemas-microsoft-com:office:office" xmlns:r="http://schemas.openxmlformats.org/officeDocument/2006/relationships" xmlns:m="http://schemas.openxmlformats.org/officeDocument/2006/math" xmlns:v="urn:schemas-microsoft-com:vml" xmlns:wp14="http://schemas.microsoft.com/office/word/2010/wordprocessingDrawing" xmlns:wp="http://schemas.openxmlformats.org/drawingml/2006/wordprocessingDrawing" xmlns:w10="urn:schemas-microsoft-com:office:word" xmlns:w="http://schemas.openxmlformats.org/wordprocessingml/2006/main" xmlns:w14="http://schemas.microsoft.com/office/word/2010/wordml" xmlns:wpg="http://schemas.microsoft.com/office/word/2010/wordprocessingGroup" xmlns:wpi="http://schemas.microsoft.com/office/word/2010/wordprocessingInk" xmlns:wne="http://schemas.microsoft.com/office/word/2006/wordml" xmlns:wps="http://schemas.microsoft.com/office/word/2010/wordprocessingShape" mc:Ignorable="w14 wp14">
   <w:body>
+    <w:bookmarkStart w:id="0" w:name="_Toc153696456"/>
+    <w:bookmarkStart w:id="1" w:name="_Toc153815860"/>
+    <w:bookmarkStart w:id="2" w:name="_Toc157272709"/>
+    <w:bookmarkStart w:id="3" w:name="_Toc159673940"/>
+    <w:bookmarkStart w:id="4" w:name="_Toc163379404"/>
+    <w:bookmarkStart w:id="5" w:name="_Toc164075639"/>
+    <w:bookmarkStart w:id="6" w:name="_Toc164130019"/>
+    <w:bookmarkStart w:id="7" w:name="_Toc164130630"/>
+    <w:bookmarkStart w:id="8" w:name="_Toc164166170"/>
+    <w:bookmarkStart w:id="9" w:name="_Toc388001380"/>
+    <w:bookmarkStart w:id="10" w:name="_Toc388001738"/>
+    <w:bookmarkStart w:id="11" w:name="_Toc388001784"/>
+    <w:bookmarkStart w:id="12" w:name="_Toc388015104"/>
+    <w:bookmarkStart w:id="13" w:name="_Toc388015299"/>
+    <w:bookmarkStart w:id="14" w:name="_Toc388015381"/>
+    <w:bookmarkStart w:id="15" w:name="_Toc388964773"/>
+    <w:bookmarkStart w:id="16" w:name="_Toc389497839"/>
+    <w:bookmarkStart w:id="17" w:name="_Toc389498425"/>
+    <w:bookmarkStart w:id="18" w:name="_Toc389499495"/>
+    <w:bookmarkStart w:id="19" w:name="_Toc406341371"/>
+    <w:bookmarkStart w:id="20" w:name="_Toc406341637"/>
+    <w:bookmarkStart w:id="21" w:name="_Toc406349399"/>
+    <w:bookmarkStart w:id="22" w:name="_Toc406350189"/>
+    <w:bookmarkStart w:id="23" w:name="_Toc406411198"/>
+    <w:bookmarkStart w:id="24" w:name="_Toc406411769"/>
+    <w:bookmarkStart w:id="25" w:name="_Toc406412619"/>
     <w:p>
       <w:pPr>
         <w:pStyle w:val="Ttulo1"/>
@@ -20,32 +46,6 @@
           <w:szCs w:val="24"/>
         </w:rPr>
       </w:pPr>
-      <w:bookmarkStart w:id="0" w:name="_Toc153696456"/>
-      <w:bookmarkStart w:id="1" w:name="_Toc153815860"/>
-      <w:bookmarkStart w:id="2" w:name="_Toc157272709"/>
-      <w:bookmarkStart w:id="3" w:name="_Toc159673940"/>
-      <w:bookmarkStart w:id="4" w:name="_Toc163379404"/>
-      <w:bookmarkStart w:id="5" w:name="_Toc164075639"/>
-      <w:bookmarkStart w:id="6" w:name="_Toc164130019"/>
-      <w:bookmarkStart w:id="7" w:name="_Toc164130630"/>
-      <w:bookmarkStart w:id="8" w:name="_Toc164166170"/>
-      <w:bookmarkStart w:id="9" w:name="_Toc388001380"/>
-      <w:bookmarkStart w:id="10" w:name="_Toc388001738"/>
-      <w:bookmarkStart w:id="11" w:name="_Toc388001784"/>
-      <w:bookmarkStart w:id="12" w:name="_Toc388015104"/>
-      <w:bookmarkStart w:id="13" w:name="_Toc388015299"/>
-      <w:bookmarkStart w:id="14" w:name="_Toc388015381"/>
-      <w:bookmarkStart w:id="15" w:name="_Toc388964773"/>
-      <w:bookmarkStart w:id="16" w:name="_Toc389497839"/>
-      <w:bookmarkStart w:id="17" w:name="_Toc389498425"/>
-      <w:bookmarkStart w:id="18" w:name="_Toc389499495"/>
-      <w:bookmarkStart w:id="19" w:name="_Toc406341371"/>
-      <w:bookmarkStart w:id="20" w:name="_Toc406341637"/>
-      <w:bookmarkStart w:id="21" w:name="_Toc406349399"/>
-      <w:bookmarkStart w:id="22" w:name="_Toc406350189"/>
-      <w:bookmarkStart w:id="23" w:name="_Toc406411198"/>
-      <w:bookmarkStart w:id="24" w:name="_Toc406411769"/>
-      <w:bookmarkStart w:id="25" w:name="_Toc406412619"/>
       <w:r>
         <w:rPr>
           <w:noProof/>
@@ -21240,221 +21240,201 @@
           <w:sz w:val="24"/>
           <w:szCs w:val="24"/>
         </w:rPr>
-        <w:t>Addressing security, data privacy and interoperability is a requisite of the utmost importance for a successful AMI deployment. As smart grid is characterized by increased flow of data in a two-way architecture, unauthorized access, disclosure and/or use of sensitive customer information is an issue that must be taken into consideration when designing a road map to implement the AMI network [3].</w:t>
+        <w:t xml:space="preserve">Addressing security, data privacy and interoperability is a requisite of the utmost importance for a successful AMI deployment. As smart grid is characterized by increased flow of data in a two-way architecture, unauthorized access, disclosure and/or use of sensitive customer information is an issue that must be taken into consideration when designing a road map to implement the AMI network [3]. </w:t>
+      </w:r>
+    </w:p>
+    <w:p>
+      <w:pPr>
+        <w:spacing w:line="360" w:lineRule="auto"/>
+        <w:jc w:val="both"/>
+        <w:rPr>
+          <w:rFonts w:ascii="Arial" w:hAnsi="Arial" w:cs="Arial"/>
+          <w:sz w:val="24"/>
+          <w:szCs w:val="24"/>
+        </w:rPr>
+      </w:pPr>
+      <w:r>
+        <w:rPr>
+          <w:rFonts w:ascii="Arial" w:hAnsi="Arial" w:cs="Arial"/>
+          <w:sz w:val="24"/>
+          <w:szCs w:val="24"/>
+        </w:rPr>
+        <w:t>Along with security requirements and measures, utilities should also consider proven standards and industry best practices used for the integration of the AMI core systems with standard-based communication networks (such as I</w:t>
+      </w:r>
+      <w:r>
+        <w:rPr>
+          <w:rFonts w:ascii="Arial" w:hAnsi="Arial" w:cs="Arial"/>
+          <w:sz w:val="24"/>
+          <w:szCs w:val="24"/>
+        </w:rPr>
+        <w:t xml:space="preserve">P). </w:t>
+      </w:r>
+      <w:r>
+        <w:rPr>
+          <w:rFonts w:ascii="Arial" w:hAnsi="Arial" w:cs="Arial"/>
+          <w:sz w:val="24"/>
+          <w:szCs w:val="24"/>
+        </w:rPr>
+        <w:t>With such an open architecture, applications that are expected to emerge in the future AMI can be integrated in both the demand side and supply side [3].</w:t>
+      </w:r>
+    </w:p>
+    <w:p>
+      <w:pPr>
+        <w:rPr>
+          <w:rFonts w:ascii="Arial" w:hAnsi="Arial" w:cs="Arial"/>
+          <w:b/>
+          <w:sz w:val="24"/>
+          <w:szCs w:val="24"/>
+        </w:rPr>
+      </w:pPr>
+      <w:r>
+        <w:rPr>
+          <w:rFonts w:ascii="Arial" w:hAnsi="Arial" w:cs="Arial"/>
+          <w:b/>
+          <w:sz w:val="24"/>
+          <w:szCs w:val="24"/>
+        </w:rPr>
+        <w:t>References</w:t>
+      </w:r>
+    </w:p>
+    <w:p>
+      <w:pPr>
+        <w:rPr>
+          <w:rFonts w:ascii="Arial" w:hAnsi="Arial" w:cs="Arial"/>
+          <w:sz w:val="24"/>
+          <w:szCs w:val="24"/>
+        </w:rPr>
+      </w:pPr>
+      <w:r>
+        <w:rPr>
+          <w:rFonts w:ascii="Arial" w:hAnsi="Arial" w:cs="Arial"/>
+          <w:sz w:val="24"/>
+          <w:szCs w:val="24"/>
+        </w:rPr>
+        <w:t xml:space="preserve">[1] </w:t>
+      </w:r>
+      <w:proofErr w:type="spellStart"/>
+      <w:r>
+        <w:rPr>
+          <w:rFonts w:ascii="Arial" w:hAnsi="Arial" w:cs="Arial"/>
+          <w:sz w:val="24"/>
+          <w:szCs w:val="24"/>
+        </w:rPr>
+        <w:t>Anjan</w:t>
+      </w:r>
+      <w:proofErr w:type="spellEnd"/>
+      <w:r>
+        <w:rPr>
+          <w:rFonts w:ascii="Arial" w:hAnsi="Arial" w:cs="Arial"/>
+          <w:sz w:val="24"/>
+          <w:szCs w:val="24"/>
+        </w:rPr>
+        <w:t xml:space="preserve"> </w:t>
+      </w:r>
+      <w:proofErr w:type="spellStart"/>
+      <w:r>
+        <w:rPr>
+          <w:rFonts w:ascii="Arial" w:hAnsi="Arial" w:cs="Arial"/>
+          <w:sz w:val="24"/>
+          <w:szCs w:val="24"/>
+        </w:rPr>
+        <w:t>Asthana</w:t>
+      </w:r>
+      <w:proofErr w:type="spellEnd"/>
+      <w:r>
+        <w:rPr>
+          <w:rFonts w:ascii="Arial" w:hAnsi="Arial" w:cs="Arial"/>
+          <w:sz w:val="24"/>
+          <w:szCs w:val="24"/>
+        </w:rPr>
+        <w:t>, Adrian Booth, Jason Green, Best practices in the deployment of Smart Grid technologies, McKinsey on Smart Grid, 2010.</w:t>
+      </w:r>
+    </w:p>
+    <w:p>
+      <w:pPr>
+        <w:rPr>
+          <w:rFonts w:ascii="Arial" w:hAnsi="Arial" w:cs="Arial"/>
+          <w:sz w:val="24"/>
+          <w:szCs w:val="24"/>
+        </w:rPr>
+      </w:pPr>
+      <w:r>
+        <w:rPr>
+          <w:rFonts w:ascii="Arial" w:hAnsi="Arial" w:cs="Arial"/>
+          <w:sz w:val="24"/>
+          <w:szCs w:val="24"/>
+        </w:rPr>
+        <w:t>[2]</w:t>
+      </w:r>
+      <w:r>
+        <w:t xml:space="preserve"> </w:t>
+      </w:r>
+      <w:r>
+        <w:rPr>
+          <w:rFonts w:ascii="Arial" w:hAnsi="Arial" w:cs="Arial"/>
+          <w:sz w:val="24"/>
+          <w:szCs w:val="24"/>
+        </w:rPr>
+        <w:t xml:space="preserve">EUROPEAN COMMISION, </w:t>
+      </w:r>
+      <w:r>
+        <w:rPr>
+          <w:rFonts w:ascii="Arial" w:hAnsi="Arial" w:cs="Arial"/>
+          <w:sz w:val="24"/>
+          <w:szCs w:val="24"/>
+        </w:rPr>
+        <w:t>Joint Research Cen</w:t>
+      </w:r>
+      <w:r>
+        <w:rPr>
+          <w:rFonts w:ascii="Arial" w:hAnsi="Arial" w:cs="Arial"/>
+          <w:sz w:val="24"/>
+          <w:szCs w:val="24"/>
+        </w:rPr>
+        <w:t xml:space="preserve">tre Institute for Energy, </w:t>
+      </w:r>
+      <w:r>
+        <w:rPr>
+          <w:rFonts w:ascii="Arial" w:hAnsi="Arial" w:cs="Arial"/>
+          <w:sz w:val="24"/>
+          <w:szCs w:val="24"/>
+        </w:rPr>
+        <w:t xml:space="preserve">Smart </w:t>
+      </w:r>
+      <w:r>
+        <w:rPr>
+          <w:rFonts w:ascii="Arial" w:hAnsi="Arial" w:cs="Arial"/>
+          <w:sz w:val="24"/>
+          <w:szCs w:val="24"/>
+        </w:rPr>
+        <w:t>Grid Projects in Europe: Lessons Learned and Curre</w:t>
+      </w:r>
+      <w:r>
+        <w:rPr>
+          <w:rFonts w:ascii="Arial" w:hAnsi="Arial" w:cs="Arial"/>
+          <w:sz w:val="24"/>
+          <w:szCs w:val="24"/>
+        </w:rPr>
+        <w:t xml:space="preserve">nt Developments. Joint Research </w:t>
+      </w:r>
+      <w:r>
+        <w:rPr>
+          <w:rFonts w:ascii="Arial" w:hAnsi="Arial" w:cs="Arial"/>
+          <w:sz w:val="24"/>
+          <w:szCs w:val="24"/>
+        </w:rPr>
+        <w:t>Centre R</w:t>
+      </w:r>
+      <w:r>
+        <w:rPr>
+          <w:rFonts w:ascii="Arial" w:hAnsi="Arial" w:cs="Arial"/>
+          <w:sz w:val="24"/>
+          <w:szCs w:val="24"/>
+        </w:rPr>
+        <w:t>eference Report, European Union, 2011.</w:t>
       </w:r>
       <w:bookmarkStart w:id="93" w:name="_GoBack"/>
       <w:bookmarkEnd w:id="93"/>
-      <w:r>
-        <w:rPr>
-          <w:rFonts w:ascii="Arial" w:hAnsi="Arial" w:cs="Arial"/>
-          <w:sz w:val="24"/>
-          <w:szCs w:val="24"/>
-        </w:rPr>
-        <w:t xml:space="preserve"> </w:t>
-      </w:r>
-    </w:p>
-    <w:p>
-      <w:pPr>
-        <w:spacing w:line="360" w:lineRule="auto"/>
-        <w:jc w:val="both"/>
-        <w:rPr>
-          <w:rFonts w:ascii="Arial" w:hAnsi="Arial" w:cs="Arial"/>
-          <w:sz w:val="24"/>
-          <w:szCs w:val="24"/>
-        </w:rPr>
-      </w:pPr>
-      <w:r>
-        <w:rPr>
-          <w:rFonts w:ascii="Arial" w:hAnsi="Arial" w:cs="Arial"/>
-          <w:sz w:val="24"/>
-          <w:szCs w:val="24"/>
-        </w:rPr>
-        <w:t>Along with security requirements and measures, utilities should also consider proven standards and industry best practices used for the integration of the AMI core systems with standard-based communication networks (such as I</w:t>
-      </w:r>
-      <w:r>
-        <w:rPr>
-          <w:rFonts w:ascii="Arial" w:hAnsi="Arial" w:cs="Arial"/>
-          <w:sz w:val="24"/>
-          <w:szCs w:val="24"/>
-        </w:rPr>
-        <w:t xml:space="preserve">P). </w:t>
-      </w:r>
-      <w:r>
-        <w:rPr>
-          <w:rFonts w:ascii="Arial" w:hAnsi="Arial" w:cs="Arial"/>
-          <w:sz w:val="24"/>
-          <w:szCs w:val="24"/>
-        </w:rPr>
-        <w:t>With such an open architecture, applications that are expected to emerge in the future AMI can be integrated in both the demand side and supply side [3].</w:t>
-      </w:r>
-    </w:p>
-    <w:p>
-      <w:pPr>
-        <w:rPr>
-          <w:rFonts w:ascii="Arial" w:hAnsi="Arial" w:cs="Arial"/>
-          <w:sz w:val="24"/>
-          <w:szCs w:val="24"/>
-        </w:rPr>
-      </w:pPr>
-    </w:p>
-    <w:p>
-      <w:pPr>
-        <w:rPr>
-          <w:rFonts w:ascii="Arial" w:hAnsi="Arial" w:cs="Arial"/>
-          <w:sz w:val="24"/>
-          <w:szCs w:val="24"/>
-        </w:rPr>
-      </w:pPr>
-      <w:r>
-        <w:rPr>
-          <w:rFonts w:ascii="Arial" w:hAnsi="Arial" w:cs="Arial"/>
-          <w:sz w:val="24"/>
-          <w:szCs w:val="24"/>
-        </w:rPr>
-        <w:t xml:space="preserve">[1] </w:t>
-      </w:r>
-      <w:proofErr w:type="spellStart"/>
-      <w:r>
-        <w:rPr>
-          <w:rFonts w:ascii="Arial" w:hAnsi="Arial" w:cs="Arial"/>
-          <w:sz w:val="24"/>
-          <w:szCs w:val="24"/>
-        </w:rPr>
-        <w:t>Anjan</w:t>
-      </w:r>
-      <w:proofErr w:type="spellEnd"/>
-      <w:r>
-        <w:rPr>
-          <w:rFonts w:ascii="Arial" w:hAnsi="Arial" w:cs="Arial"/>
-          <w:sz w:val="24"/>
-          <w:szCs w:val="24"/>
-        </w:rPr>
-        <w:t xml:space="preserve"> </w:t>
-      </w:r>
-      <w:proofErr w:type="spellStart"/>
-      <w:r>
-        <w:rPr>
-          <w:rFonts w:ascii="Arial" w:hAnsi="Arial" w:cs="Arial"/>
-          <w:sz w:val="24"/>
-          <w:szCs w:val="24"/>
-        </w:rPr>
-        <w:t>Asthana</w:t>
-      </w:r>
-      <w:proofErr w:type="spellEnd"/>
-      <w:r>
-        <w:rPr>
-          <w:rFonts w:ascii="Arial" w:hAnsi="Arial" w:cs="Arial"/>
-          <w:sz w:val="24"/>
-          <w:szCs w:val="24"/>
-        </w:rPr>
-        <w:t>, Adrian Booth, Jason Green, Best practices in the deployment of Smart Grid technologies, McKinsey on Smart Grid, 2010.</w:t>
-      </w:r>
-    </w:p>
-    <w:p>
-      <w:pPr>
-        <w:rPr>
-          <w:rFonts w:ascii="Arial" w:hAnsi="Arial" w:cs="Arial"/>
-          <w:sz w:val="24"/>
-          <w:szCs w:val="24"/>
-        </w:rPr>
-      </w:pPr>
-      <w:r>
-        <w:rPr>
-          <w:rFonts w:ascii="Arial" w:hAnsi="Arial" w:cs="Arial"/>
-          <w:sz w:val="24"/>
-          <w:szCs w:val="24"/>
-        </w:rPr>
-        <w:t>[2]</w:t>
-      </w:r>
-      <w:r>
-        <w:t xml:space="preserve"> </w:t>
-      </w:r>
-      <w:r>
-        <w:rPr>
-          <w:rFonts w:ascii="Arial" w:hAnsi="Arial" w:cs="Arial"/>
-          <w:sz w:val="24"/>
-          <w:szCs w:val="24"/>
-        </w:rPr>
-        <w:t xml:space="preserve">EUROPEAN COMMISION 2011a. </w:t>
-      </w:r>
-      <w:proofErr w:type="gramStart"/>
-      <w:r>
-        <w:rPr>
-          <w:rFonts w:ascii="Arial" w:hAnsi="Arial" w:cs="Arial"/>
-          <w:sz w:val="24"/>
-          <w:szCs w:val="24"/>
-        </w:rPr>
-        <w:t>Joint Research Cen</w:t>
-      </w:r>
-      <w:r>
-        <w:rPr>
-          <w:rFonts w:ascii="Arial" w:hAnsi="Arial" w:cs="Arial"/>
-          <w:sz w:val="24"/>
-          <w:szCs w:val="24"/>
-        </w:rPr>
-        <w:t>tre Institute for Energy.</w:t>
-      </w:r>
-      <w:proofErr w:type="gramEnd"/>
-      <w:r>
-        <w:rPr>
-          <w:rFonts w:ascii="Arial" w:hAnsi="Arial" w:cs="Arial"/>
-          <w:sz w:val="24"/>
-          <w:szCs w:val="24"/>
-        </w:rPr>
-        <w:t xml:space="preserve"> Smart </w:t>
-      </w:r>
-      <w:r>
-        <w:rPr>
-          <w:rFonts w:ascii="Arial" w:hAnsi="Arial" w:cs="Arial"/>
-          <w:sz w:val="24"/>
-          <w:szCs w:val="24"/>
-        </w:rPr>
-        <w:t>Grid Projects in Europe: Lessons Learned and Curre</w:t>
-      </w:r>
-      <w:r>
-        <w:rPr>
-          <w:rFonts w:ascii="Arial" w:hAnsi="Arial" w:cs="Arial"/>
-          <w:sz w:val="24"/>
-          <w:szCs w:val="24"/>
-        </w:rPr>
-        <w:t xml:space="preserve">nt Developments. </w:t>
-      </w:r>
-      <w:proofErr w:type="gramStart"/>
-      <w:r>
-        <w:rPr>
-          <w:rFonts w:ascii="Arial" w:hAnsi="Arial" w:cs="Arial"/>
-          <w:sz w:val="24"/>
-          <w:szCs w:val="24"/>
-        </w:rPr>
-        <w:t xml:space="preserve">Joint Research </w:t>
-      </w:r>
-      <w:r>
-        <w:rPr>
-          <w:rFonts w:ascii="Arial" w:hAnsi="Arial" w:cs="Arial"/>
-          <w:sz w:val="24"/>
-          <w:szCs w:val="24"/>
-        </w:rPr>
-        <w:t>Centre Reference Report.</w:t>
-      </w:r>
-      <w:proofErr w:type="gramEnd"/>
-      <w:r>
-        <w:rPr>
-          <w:rFonts w:ascii="Arial" w:hAnsi="Arial" w:cs="Arial"/>
-          <w:sz w:val="24"/>
-          <w:szCs w:val="24"/>
-        </w:rPr>
-        <w:t xml:space="preserve"> </w:t>
-      </w:r>
-      <w:proofErr w:type="gramStart"/>
-      <w:r>
-        <w:rPr>
-          <w:rFonts w:ascii="Arial" w:hAnsi="Arial" w:cs="Arial"/>
-          <w:sz w:val="24"/>
-          <w:szCs w:val="24"/>
-        </w:rPr>
-        <w:t>European Union.</w:t>
-      </w:r>
-      <w:proofErr w:type="gramEnd"/>
     </w:p>
     <w:p>
       <w:pPr>
@@ -28585,7 +28565,7 @@
             </wp:anchor>
           </w:drawing>
         </mc:Choice>
-        <mc:Fallback xmlns:mv="urn:schemas-microsoft-com:mac:vml" xmlns:mo="http://schemas.microsoft.com/office/mac/office/2008/main">
+        <mc:Fallback xmlns:mo="http://schemas.microsoft.com/office/mac/office/2008/main" xmlns:mv="urn:schemas-microsoft-com:mac:vml">
           <w:pict>
             <v:line id="Line 3" o:spid="_x0000_s1026" style="position:absolute;z-index:251659264;visibility:visible;mso-wrap-style:square;mso-width-percent:0;mso-height-percent:0;mso-wrap-distance-left:9pt;mso-wrap-distance-top:0;mso-wrap-distance-right:9pt;mso-wrap-distance-bottom:0;mso-position-horizontal:absolute;mso-position-horizontal-relative:text;mso-position-vertical:absolute;mso-position-vertical-relative:text;mso-width-percent:0;mso-height-percent:0;mso-width-relative:page;mso-height-relative:page" from="-3.35pt,7.45pt" to="427.5pt,7.45pt" o:gfxdata="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" strokeweight="1pt">
               <w10:wrap type="topAndBottom"/>
@@ -39237,11 +39217,11 @@
           <c:showBubbleSize val="0"/>
         </c:dLbls>
         <c:gapWidth val="150"/>
-        <c:axId val="195432960"/>
-        <c:axId val="280189120"/>
+        <c:axId val="64821760"/>
+        <c:axId val="175747008"/>
       </c:barChart>
       <c:catAx>
-        <c:axId val="195432960"/>
+        <c:axId val="64821760"/>
         <c:scaling>
           <c:orientation val="minMax"/>
         </c:scaling>
@@ -39250,7 +39230,7 @@
         <c:majorTickMark val="out"/>
         <c:minorTickMark val="none"/>
         <c:tickLblPos val="nextTo"/>
-        <c:crossAx val="280189120"/>
+        <c:crossAx val="175747008"/>
         <c:crosses val="autoZero"/>
         <c:auto val="1"/>
         <c:lblAlgn val="ctr"/>
@@ -39258,7 +39238,7 @@
         <c:noMultiLvlLbl val="0"/>
       </c:catAx>
       <c:valAx>
-        <c:axId val="280189120"/>
+        <c:axId val="175747008"/>
         <c:scaling>
           <c:orientation val="minMax"/>
         </c:scaling>
@@ -39269,7 +39249,7 @@
         <c:majorTickMark val="out"/>
         <c:minorTickMark val="none"/>
         <c:tickLblPos val="nextTo"/>
-        <c:crossAx val="195432960"/>
+        <c:crossAx val="64821760"/>
         <c:crosses val="autoZero"/>
         <c:crossBetween val="between"/>
       </c:valAx>
@@ -39358,11 +39338,11 @@
           <c:showBubbleSize val="0"/>
         </c:dLbls>
         <c:gapWidth val="150"/>
-        <c:axId val="195433984"/>
-        <c:axId val="280199168"/>
+        <c:axId val="93132800"/>
+        <c:axId val="175748736"/>
       </c:barChart>
       <c:catAx>
-        <c:axId val="195433984"/>
+        <c:axId val="93132800"/>
         <c:scaling>
           <c:orientation val="minMax"/>
         </c:scaling>
@@ -39371,7 +39351,7 @@
         <c:majorTickMark val="out"/>
         <c:minorTickMark val="none"/>
         <c:tickLblPos val="nextTo"/>
-        <c:crossAx val="280199168"/>
+        <c:crossAx val="175748736"/>
         <c:crosses val="autoZero"/>
         <c:auto val="1"/>
         <c:lblAlgn val="ctr"/>
@@ -39379,7 +39359,7 @@
         <c:noMultiLvlLbl val="0"/>
       </c:catAx>
       <c:valAx>
-        <c:axId val="280199168"/>
+        <c:axId val="175748736"/>
         <c:scaling>
           <c:orientation val="minMax"/>
         </c:scaling>
@@ -39389,7 +39369,7 @@
         <c:majorTickMark val="out"/>
         <c:minorTickMark val="none"/>
         <c:tickLblPos val="nextTo"/>
-        <c:crossAx val="195433984"/>
+        <c:crossAx val="93132800"/>
         <c:crosses val="autoZero"/>
         <c:crossBetween val="between"/>
       </c:valAx>
@@ -39694,7 +39674,7 @@
 </file>
 
 <file path=customXml/itemProps1.xml><?xml version="1.0" encoding="utf-8"?>
-<ds:datastoreItem xmlns:ds="http://schemas.openxmlformats.org/officeDocument/2006/customXml" ds:itemID="{4E58CD9B-B257-4865-9333-9C1AA41C3EA2}">
+<ds:datastoreItem xmlns:ds="http://schemas.openxmlformats.org/officeDocument/2006/customXml" ds:itemID="{C294111F-5177-42EC-AB5D-E6FD495A1B3A}">
   <ds:schemaRefs>
     <ds:schemaRef ds:uri="http://schemas.openxmlformats.org/officeDocument/2006/bibliography"/>
   </ds:schemaRefs>

</xml_diff>

<commit_message>
Adiciones: 1. Descripción tecnología PLC en fase de pruebas en Colombia (PRIME) 2. Comparación de PLC 128k vs PLC 1Mbps (PRIME)
</commit_message>
<xml_diff>
--- a/SurveyFiles/Tesis-Doc Final.docx
+++ b/SurveyFiles/Tesis-Doc Final.docx
@@ -2,6 +2,32 @@
 <file path=word/document.xml><?xml version="1.0" encoding="utf-8"?>
 <w:document xmlns:wpc="http://schemas.microsoft.com/office/word/2010/wordprocessingCanvas" xmlns:mc="http://schemas.openxmlformats.org/markup-compatibility/2006" xmlns:o="urn:schemas-microsoft-com:office:office" xmlns:r="http://schemas.openxmlformats.org/officeDocument/2006/relationships" xmlns:m="http://schemas.openxmlformats.org/officeDocument/2006/math" xmlns:v="urn:schemas-microsoft-com:vml" xmlns:wp14="http://schemas.microsoft.com/office/word/2010/wordprocessingDrawing" xmlns:wp="http://schemas.openxmlformats.org/drawingml/2006/wordprocessingDrawing" xmlns:w10="urn:schemas-microsoft-com:office:word" xmlns:w="http://schemas.openxmlformats.org/wordprocessingml/2006/main" xmlns:w14="http://schemas.microsoft.com/office/word/2010/wordml" xmlns:wpg="http://schemas.microsoft.com/office/word/2010/wordprocessingGroup" xmlns:wpi="http://schemas.microsoft.com/office/word/2010/wordprocessingInk" xmlns:wne="http://schemas.microsoft.com/office/word/2006/wordml" xmlns:wps="http://schemas.microsoft.com/office/word/2010/wordprocessingShape" mc:Ignorable="w14 wp14">
   <w:body>
+    <w:bookmarkStart w:id="0" w:name="_Toc153696456"/>
+    <w:bookmarkStart w:id="1" w:name="_Toc153815860"/>
+    <w:bookmarkStart w:id="2" w:name="_Toc157272709"/>
+    <w:bookmarkStart w:id="3" w:name="_Toc159673940"/>
+    <w:bookmarkStart w:id="4" w:name="_Toc163379404"/>
+    <w:bookmarkStart w:id="5" w:name="_Toc164075639"/>
+    <w:bookmarkStart w:id="6" w:name="_Toc164130019"/>
+    <w:bookmarkStart w:id="7" w:name="_Toc164130630"/>
+    <w:bookmarkStart w:id="8" w:name="_Toc164166170"/>
+    <w:bookmarkStart w:id="9" w:name="_Toc388001380"/>
+    <w:bookmarkStart w:id="10" w:name="_Toc388001738"/>
+    <w:bookmarkStart w:id="11" w:name="_Toc388001784"/>
+    <w:bookmarkStart w:id="12" w:name="_Toc388015104"/>
+    <w:bookmarkStart w:id="13" w:name="_Toc388015299"/>
+    <w:bookmarkStart w:id="14" w:name="_Toc388015381"/>
+    <w:bookmarkStart w:id="15" w:name="_Toc388964773"/>
+    <w:bookmarkStart w:id="16" w:name="_Toc389497839"/>
+    <w:bookmarkStart w:id="17" w:name="_Toc389498425"/>
+    <w:bookmarkStart w:id="18" w:name="_Toc389499495"/>
+    <w:bookmarkStart w:id="19" w:name="_Toc406341371"/>
+    <w:bookmarkStart w:id="20" w:name="_Toc406341637"/>
+    <w:bookmarkStart w:id="21" w:name="_Toc406349399"/>
+    <w:bookmarkStart w:id="22" w:name="_Toc406350189"/>
+    <w:bookmarkStart w:id="23" w:name="_Toc406411198"/>
+    <w:bookmarkStart w:id="24" w:name="_Toc406411769"/>
+    <w:bookmarkStart w:id="25" w:name="_Toc406412619"/>
     <w:p>
       <w:pPr>
         <w:pStyle w:val="Ttulo1"/>
@@ -20,32 +46,6 @@
           <w:szCs w:val="24"/>
         </w:rPr>
       </w:pPr>
-      <w:bookmarkStart w:id="0" w:name="_Toc153696456"/>
-      <w:bookmarkStart w:id="1" w:name="_Toc153815860"/>
-      <w:bookmarkStart w:id="2" w:name="_Toc157272709"/>
-      <w:bookmarkStart w:id="3" w:name="_Toc159673940"/>
-      <w:bookmarkStart w:id="4" w:name="_Toc163379404"/>
-      <w:bookmarkStart w:id="5" w:name="_Toc164075639"/>
-      <w:bookmarkStart w:id="6" w:name="_Toc164130019"/>
-      <w:bookmarkStart w:id="7" w:name="_Toc164130630"/>
-      <w:bookmarkStart w:id="8" w:name="_Toc164166170"/>
-      <w:bookmarkStart w:id="9" w:name="_Toc388001380"/>
-      <w:bookmarkStart w:id="10" w:name="_Toc388001738"/>
-      <w:bookmarkStart w:id="11" w:name="_Toc388001784"/>
-      <w:bookmarkStart w:id="12" w:name="_Toc388015104"/>
-      <w:bookmarkStart w:id="13" w:name="_Toc388015299"/>
-      <w:bookmarkStart w:id="14" w:name="_Toc388015381"/>
-      <w:bookmarkStart w:id="15" w:name="_Toc388964773"/>
-      <w:bookmarkStart w:id="16" w:name="_Toc389497839"/>
-      <w:bookmarkStart w:id="17" w:name="_Toc389498425"/>
-      <w:bookmarkStart w:id="18" w:name="_Toc389499495"/>
-      <w:bookmarkStart w:id="19" w:name="_Toc406341371"/>
-      <w:bookmarkStart w:id="20" w:name="_Toc406341637"/>
-      <w:bookmarkStart w:id="21" w:name="_Toc406349399"/>
-      <w:bookmarkStart w:id="22" w:name="_Toc406350189"/>
-      <w:bookmarkStart w:id="23" w:name="_Toc406411198"/>
-      <w:bookmarkStart w:id="24" w:name="_Toc406411769"/>
-      <w:bookmarkStart w:id="25" w:name="_Toc406412619"/>
       <w:r>
         <w:rPr>
           <w:noProof/>
@@ -7058,24 +7058,11 @@
     <w:p>
       <w:pPr>
         <w:spacing w:after="0" w:line="360" w:lineRule="auto"/>
-        <w:jc w:val="center"/>
-        <w:rPr>
-          <w:rFonts w:ascii="Arial" w:eastAsia="Times New Roman" w:hAnsi="Arial" w:cs="Arial"/>
-          <w:sz w:val="24"/>
-          <w:szCs w:val="24"/>
-          <w:lang w:eastAsia="es-ES"/>
-        </w:rPr>
-      </w:pPr>
-    </w:p>
-    <w:p>
-      <w:pPr>
-        <w:spacing w:after="0" w:line="360" w:lineRule="auto"/>
-        <w:jc w:val="center"/>
-        <w:rPr>
-          <w:rFonts w:ascii="Arial" w:eastAsia="Times New Roman" w:hAnsi="Arial" w:cs="Arial"/>
-          <w:sz w:val="24"/>
-          <w:szCs w:val="24"/>
-          <w:lang w:eastAsia="es-ES"/>
+        <w:jc w:val="both"/>
+        <w:rPr>
+          <w:rStyle w:val="Textoennegrita"/>
+          <w:rFonts w:ascii="Arial" w:hAnsi="Arial" w:cs="Arial"/>
+          <w:sz w:val="24"/>
         </w:rPr>
       </w:pPr>
     </w:p>
@@ -7572,7 +7559,6 @@
           <w:szCs w:val="24"/>
           <w:lang w:eastAsia="es-ES"/>
         </w:rPr>
-        <w:lastRenderedPageBreak/>
         <w:tab/>
       </w:r>
     </w:p>
@@ -7599,6 +7585,7 @@
           <w:rFonts w:ascii="Arial" w:hAnsi="Arial" w:cs="Arial"/>
           <w:lang w:val="en-US"/>
         </w:rPr>
+        <w:lastRenderedPageBreak/>
         <w:t xml:space="preserve"> </w:t>
       </w:r>
       <w:proofErr w:type="spellStart"/>
@@ -8187,60 +8174,60 @@
           <w:rStyle w:val="Textoennegrita"/>
           <w:rFonts w:ascii="Arial" w:hAnsi="Arial" w:cs="Arial"/>
         </w:rPr>
+        <w:t xml:space="preserve">Digital </w:t>
+      </w:r>
+      <w:proofErr w:type="spellStart"/>
+      <w:r>
+        <w:rPr>
+          <w:rStyle w:val="Textoennegrita"/>
+          <w:rFonts w:ascii="Arial" w:hAnsi="Arial" w:cs="Arial"/>
+        </w:rPr>
+        <w:t>Subscriber</w:t>
+      </w:r>
+      <w:proofErr w:type="spellEnd"/>
+      <w:r>
+        <w:rPr>
+          <w:rStyle w:val="Textoennegrita"/>
+          <w:rFonts w:ascii="Arial" w:hAnsi="Arial" w:cs="Arial"/>
+        </w:rPr>
+        <w:t xml:space="preserve"> </w:t>
+      </w:r>
+      <w:proofErr w:type="spellStart"/>
+      <w:r>
+        <w:rPr>
+          <w:rStyle w:val="Textoennegrita"/>
+          <w:rFonts w:ascii="Arial" w:hAnsi="Arial" w:cs="Arial"/>
+        </w:rPr>
+        <w:t>Lines</w:t>
+      </w:r>
+      <w:proofErr w:type="spellEnd"/>
+      <w:r>
+        <w:rPr>
+          <w:rStyle w:val="Textoennegrita"/>
+          <w:rFonts w:ascii="Arial" w:hAnsi="Arial" w:cs="Arial"/>
+        </w:rPr>
+        <w:t xml:space="preserve"> (DSL)</w:t>
+      </w:r>
+    </w:p>
+    <w:p>
+      <w:pPr>
+        <w:spacing w:after="0" w:line="360" w:lineRule="auto"/>
+        <w:jc w:val="both"/>
+        <w:rPr>
+          <w:rFonts w:ascii="Arial" w:eastAsia="Times New Roman" w:hAnsi="Arial" w:cs="Arial"/>
+          <w:sz w:val="24"/>
+          <w:szCs w:val="24"/>
+          <w:lang w:eastAsia="es-ES"/>
+        </w:rPr>
+      </w:pPr>
+      <w:r>
+        <w:rPr>
+          <w:rFonts w:ascii="Arial" w:eastAsia="Times New Roman" w:hAnsi="Arial" w:cs="Arial"/>
+          <w:sz w:val="24"/>
+          <w:szCs w:val="24"/>
+          <w:lang w:eastAsia="es-ES"/>
+        </w:rPr>
         <w:lastRenderedPageBreak/>
-        <w:t xml:space="preserve">Digital </w:t>
-      </w:r>
-      <w:proofErr w:type="spellStart"/>
-      <w:r>
-        <w:rPr>
-          <w:rStyle w:val="Textoennegrita"/>
-          <w:rFonts w:ascii="Arial" w:hAnsi="Arial" w:cs="Arial"/>
-        </w:rPr>
-        <w:t>Subscriber</w:t>
-      </w:r>
-      <w:proofErr w:type="spellEnd"/>
-      <w:r>
-        <w:rPr>
-          <w:rStyle w:val="Textoennegrita"/>
-          <w:rFonts w:ascii="Arial" w:hAnsi="Arial" w:cs="Arial"/>
-        </w:rPr>
-        <w:t xml:space="preserve"> </w:t>
-      </w:r>
-      <w:proofErr w:type="spellStart"/>
-      <w:r>
-        <w:rPr>
-          <w:rStyle w:val="Textoennegrita"/>
-          <w:rFonts w:ascii="Arial" w:hAnsi="Arial" w:cs="Arial"/>
-        </w:rPr>
-        <w:t>Lines</w:t>
-      </w:r>
-      <w:proofErr w:type="spellEnd"/>
-      <w:r>
-        <w:rPr>
-          <w:rStyle w:val="Textoennegrita"/>
-          <w:rFonts w:ascii="Arial" w:hAnsi="Arial" w:cs="Arial"/>
-        </w:rPr>
-        <w:t xml:space="preserve"> (DSL)</w:t>
-      </w:r>
-    </w:p>
-    <w:p>
-      <w:pPr>
-        <w:spacing w:after="0" w:line="360" w:lineRule="auto"/>
-        <w:jc w:val="both"/>
-        <w:rPr>
-          <w:rFonts w:ascii="Arial" w:eastAsia="Times New Roman" w:hAnsi="Arial" w:cs="Arial"/>
-          <w:sz w:val="24"/>
-          <w:szCs w:val="24"/>
-          <w:lang w:eastAsia="es-ES"/>
-        </w:rPr>
-      </w:pPr>
-      <w:r>
-        <w:rPr>
-          <w:rFonts w:ascii="Arial" w:eastAsia="Times New Roman" w:hAnsi="Arial" w:cs="Arial"/>
-          <w:sz w:val="24"/>
-          <w:szCs w:val="24"/>
-          <w:lang w:eastAsia="es-ES"/>
-        </w:rPr>
         <w:t>DSL is a high speed digital data</w:t>
       </w:r>
       <w:r>
@@ -8764,26 +8751,26 @@
           <w:rStyle w:val="Textoennegrita"/>
           <w:rFonts w:ascii="Arial" w:hAnsi="Arial" w:cs="Arial"/>
         </w:rPr>
+        <w:t>WiMAX</w:t>
+      </w:r>
+      <w:proofErr w:type="spellEnd"/>
+    </w:p>
+    <w:p>
+      <w:pPr>
+        <w:spacing w:line="360" w:lineRule="auto"/>
+        <w:jc w:val="both"/>
+        <w:rPr>
+          <w:rFonts w:ascii="Arial" w:hAnsi="Arial" w:cs="Arial"/>
+          <w:sz w:val="24"/>
+        </w:rPr>
+      </w:pPr>
+      <w:proofErr w:type="spellStart"/>
+      <w:r>
+        <w:rPr>
+          <w:rFonts w:ascii="Arial" w:hAnsi="Arial" w:cs="Arial"/>
+          <w:sz w:val="24"/>
+        </w:rPr>
         <w:lastRenderedPageBreak/>
-        <w:t>WiMAX</w:t>
-      </w:r>
-      <w:proofErr w:type="spellEnd"/>
-    </w:p>
-    <w:p>
-      <w:pPr>
-        <w:spacing w:line="360" w:lineRule="auto"/>
-        <w:jc w:val="both"/>
-        <w:rPr>
-          <w:rFonts w:ascii="Arial" w:hAnsi="Arial" w:cs="Arial"/>
-          <w:sz w:val="24"/>
-        </w:rPr>
-      </w:pPr>
-      <w:proofErr w:type="spellStart"/>
-      <w:r>
-        <w:rPr>
-          <w:rFonts w:ascii="Arial" w:hAnsi="Arial" w:cs="Arial"/>
-          <w:sz w:val="24"/>
-        </w:rPr>
         <w:t>Wimax</w:t>
       </w:r>
       <w:proofErr w:type="spellEnd"/>
@@ -13227,18 +13214,26 @@
           <w:sz w:val="24"/>
           <w:szCs w:val="24"/>
         </w:rPr>
-        <w:t xml:space="preserve">The Advanced Metering and Demand Response Survey performed by FERC [10] indicates that, in the U.S., the AMI penetration together with potential peak load reductions from electric power demand response have increased significantly since the last survey in 2008. The growth is around four percentage points (from 4.7% in 2008 to 8.7% in 2010). The study also shows that the Upper Midwest, West, and Texas have advanced metering penetration exceeding 13%. But not only </w:t>
-      </w:r>
-      <w:proofErr w:type="gramStart"/>
-      <w:r>
-        <w:rPr>
-          <w:rFonts w:ascii="Arial" w:hAnsi="Arial" w:cs="Arial"/>
-          <w:sz w:val="24"/>
-          <w:szCs w:val="24"/>
-        </w:rPr>
-        <w:t>the U.S shows</w:t>
-      </w:r>
-      <w:proofErr w:type="gramEnd"/>
+        <w:t>The Advanced Metering and Demand Response Survey performed by FERC [10] indicates that, in the U.S., the AMI penetration together with potential peak load reductions from electric power demand response have increased significantly since the last survey in 2008. The growth is around four percentage points (from 4.7% in 2008 to 8.7% in 2010). The study also shows that the Upper Midwe</w:t>
+      </w:r>
+      <w:bookmarkStart w:id="79" w:name="_GoBack"/>
+      <w:bookmarkEnd w:id="79"/>
+      <w:r>
+        <w:rPr>
+          <w:rFonts w:ascii="Arial" w:hAnsi="Arial" w:cs="Arial"/>
+          <w:sz w:val="24"/>
+          <w:szCs w:val="24"/>
+        </w:rPr>
+        <w:t xml:space="preserve">st, West, and Texas have advanced metering penetration exceeding 13%. But not only </w:t>
+      </w:r>
+      <w:r>
+        <w:rPr>
+          <w:rFonts w:ascii="Arial" w:hAnsi="Arial" w:cs="Arial"/>
+          <w:sz w:val="24"/>
+          <w:szCs w:val="24"/>
+        </w:rPr>
+        <w:t>has the U.S showed</w:t>
+      </w:r>
       <w:r>
         <w:rPr>
           <w:rFonts w:ascii="Arial" w:hAnsi="Arial" w:cs="Arial"/>
@@ -13327,7 +13322,7 @@
           <w:lang w:val="en-US"/>
         </w:rPr>
       </w:pPr>
-      <w:bookmarkStart w:id="79" w:name="_Toc406412630"/>
+      <w:bookmarkStart w:id="80" w:name="_Toc406412630"/>
       <w:r>
         <w:rPr>
           <w:rStyle w:val="Textoennegrita"/>
@@ -13348,7 +13343,7 @@
         </w:rPr>
         <w:t>.2 Overview of AMI status in Colombia</w:t>
       </w:r>
-      <w:bookmarkEnd w:id="79"/>
+      <w:bookmarkEnd w:id="80"/>
     </w:p>
     <w:p>
       <w:pPr>
@@ -13365,7 +13360,7 @@
           <w:lang w:val="en-US"/>
         </w:rPr>
       </w:pPr>
-      <w:bookmarkStart w:id="80" w:name="_Toc406412631"/>
+      <w:bookmarkStart w:id="81" w:name="_Toc406412631"/>
       <w:r>
         <w:rPr>
           <w:rStyle w:val="Textoennegrita"/>
@@ -13410,7 +13405,7 @@
         </w:rPr>
         <w:t>1 Business Model</w:t>
       </w:r>
-      <w:bookmarkEnd w:id="80"/>
+      <w:bookmarkEnd w:id="81"/>
       <w:r>
         <w:rPr>
           <w:rStyle w:val="Textoennegrita"/>
@@ -13757,7 +13752,7 @@
           <w:lang w:val="en-US"/>
         </w:rPr>
       </w:pPr>
-      <w:bookmarkStart w:id="81" w:name="_Toc406412632"/>
+      <w:bookmarkStart w:id="82" w:name="_Toc406412632"/>
       <w:r>
         <w:rPr>
           <w:rStyle w:val="Textoennegrita"/>
@@ -13791,7 +13786,7 @@
         </w:rPr>
         <w:t xml:space="preserve"> and Protocols</w:t>
       </w:r>
-      <w:bookmarkEnd w:id="81"/>
+      <w:bookmarkEnd w:id="82"/>
     </w:p>
     <w:p>
       <w:pPr>
@@ -14132,7 +14127,7 @@
           <w:lang w:val="en-US"/>
         </w:rPr>
       </w:pPr>
-      <w:bookmarkStart w:id="82" w:name="_Toc406412633"/>
+      <w:bookmarkStart w:id="83" w:name="_Toc406412633"/>
       <w:r>
         <w:rPr>
           <w:rStyle w:val="Textoennegrita"/>
@@ -14166,7 +14161,7 @@
         </w:rPr>
         <w:t>Applications</w:t>
       </w:r>
-      <w:bookmarkEnd w:id="82"/>
+      <w:bookmarkEnd w:id="83"/>
       <w:r>
         <w:rPr>
           <w:rFonts w:ascii="Arial" w:hAnsi="Arial" w:cs="Arial"/>
@@ -14564,7 +14559,7 @@
           <w:sz w:val="32"/>
         </w:rPr>
       </w:pPr>
-      <w:bookmarkStart w:id="83" w:name="_Toc388001757"/>
+      <w:bookmarkStart w:id="84" w:name="_Toc388001757"/>
     </w:p>
     <w:p>
       <w:pPr>
@@ -14676,7 +14671,7 @@
           <w:lang w:val="en-US"/>
         </w:rPr>
       </w:pPr>
-      <w:bookmarkStart w:id="84" w:name="_Toc406412634"/>
+      <w:bookmarkStart w:id="85" w:name="_Toc406412634"/>
       <w:r>
         <w:rPr>
           <w:rStyle w:val="Textoennegrita"/>
@@ -14722,7 +14717,7 @@
         </w:rPr>
         <w:t>lications with NAN technologies</w:t>
       </w:r>
-      <w:bookmarkEnd w:id="84"/>
+      <w:bookmarkEnd w:id="85"/>
     </w:p>
     <w:p>
       <w:pPr>
@@ -14878,7 +14873,7 @@
           <w:lang w:val="en-US"/>
         </w:rPr>
       </w:pPr>
-      <w:bookmarkStart w:id="85" w:name="_Toc406412635"/>
+      <w:bookmarkStart w:id="86" w:name="_Toc406412635"/>
       <w:r>
         <w:rPr>
           <w:rStyle w:val="Textoennegrita"/>
@@ -14939,7 +14934,7 @@
         </w:rPr>
         <w:t>Applications</w:t>
       </w:r>
-      <w:bookmarkEnd w:id="85"/>
+      <w:bookmarkEnd w:id="86"/>
     </w:p>
     <w:p>
       <w:pPr>
@@ -15005,7 +15000,7 @@
           <w:lang w:val="en-US"/>
         </w:rPr>
       </w:pPr>
-      <w:bookmarkStart w:id="86" w:name="_Toc406412636"/>
+      <w:bookmarkStart w:id="87" w:name="_Toc406412636"/>
       <w:r>
         <w:rPr>
           <w:rStyle w:val="Textoennegrita"/>
@@ -15036,7 +15031,7 @@
         </w:rPr>
         <w:t>.1 AMR</w:t>
       </w:r>
-      <w:bookmarkEnd w:id="86"/>
+      <w:bookmarkEnd w:id="87"/>
       <w:r>
         <w:rPr>
           <w:rFonts w:ascii="Arial" w:hAnsi="Arial" w:cs="Arial"/>
@@ -15123,7 +15118,7 @@
           <w:lang w:val="en-US"/>
         </w:rPr>
       </w:pPr>
-      <w:bookmarkStart w:id="87" w:name="_Toc406412637"/>
+      <w:bookmarkStart w:id="88" w:name="_Toc406412637"/>
       <w:r>
         <w:rPr>
           <w:rStyle w:val="Textoennegrita"/>
@@ -15164,7 +15159,7 @@
         </w:rPr>
         <w:t>.2 WAM</w:t>
       </w:r>
-      <w:bookmarkEnd w:id="87"/>
+      <w:bookmarkEnd w:id="88"/>
     </w:p>
     <w:p>
       <w:pPr>
@@ -15198,7 +15193,7 @@
           <w:lang w:val="en-US"/>
         </w:rPr>
       </w:pPr>
-      <w:bookmarkStart w:id="88" w:name="_Toc406412638"/>
+      <w:bookmarkStart w:id="89" w:name="_Toc406412638"/>
       <w:r>
         <w:rPr>
           <w:rStyle w:val="Textoennegrita"/>
@@ -15239,7 +15234,7 @@
         </w:rPr>
         <w:t>.3 RTP</w:t>
       </w:r>
-      <w:bookmarkEnd w:id="88"/>
+      <w:bookmarkEnd w:id="89"/>
       <w:r>
         <w:rPr>
           <w:rFonts w:ascii="Arial" w:hAnsi="Arial" w:cs="Arial"/>
@@ -15971,7 +15966,7 @@
           <w:lang w:val="en-US"/>
         </w:rPr>
       </w:pPr>
-      <w:bookmarkStart w:id="89" w:name="_Toc406412639"/>
+      <w:bookmarkStart w:id="90" w:name="_Toc406412639"/>
       <w:r>
         <w:rPr>
           <w:rStyle w:val="Textoennegrita"/>
@@ -16003,7 +15998,7 @@
         </w:rPr>
         <w:t xml:space="preserve"> Characterization of PLC Network</w:t>
       </w:r>
-      <w:bookmarkEnd w:id="89"/>
+      <w:bookmarkEnd w:id="90"/>
     </w:p>
     <w:p>
       <w:pPr>
@@ -17443,7 +17438,7 @@
           <w:lang w:val="en-US"/>
         </w:rPr>
       </w:pPr>
-      <w:bookmarkStart w:id="90" w:name="_Toc406412640"/>
+      <w:bookmarkStart w:id="91" w:name="_Toc406412640"/>
       <w:r>
         <w:rPr>
           <w:rStyle w:val="Textoennegrita"/>
@@ -17511,7 +17506,7 @@
         </w:rPr>
         <w:t xml:space="preserve"> network set up</w:t>
       </w:r>
-      <w:bookmarkEnd w:id="90"/>
+      <w:bookmarkEnd w:id="91"/>
       <w:r>
         <w:rPr>
           <w:rFonts w:ascii="Arial" w:hAnsi="Arial" w:cs="Arial"/>
@@ -17742,7 +17737,7 @@
           <w:lang w:val="en-US"/>
         </w:rPr>
       </w:pPr>
-      <w:bookmarkStart w:id="91" w:name="_Toc406412641"/>
+      <w:bookmarkStart w:id="92" w:name="_Toc406412641"/>
       <w:r>
         <w:rPr>
           <w:rStyle w:val="Textoennegrita"/>
@@ -17808,7 +17803,7 @@
         </w:rPr>
         <w:t xml:space="preserve"> mesh network</w:t>
       </w:r>
-      <w:bookmarkEnd w:id="91"/>
+      <w:bookmarkEnd w:id="92"/>
       <w:r>
         <w:rPr>
           <w:rFonts w:ascii="Arial" w:hAnsi="Arial" w:cs="Arial"/>
@@ -18619,7 +18614,7 @@
           <w:sz w:val="24"/>
         </w:rPr>
       </w:pPr>
-      <w:bookmarkStart w:id="92" w:name="_Toc406412642"/>
+      <w:bookmarkStart w:id="93" w:name="_Toc406412642"/>
       <w:r>
         <w:rPr>
           <w:rStyle w:val="Textoennegrita"/>
@@ -18636,7 +18631,7 @@
         </w:rPr>
         <w:t>.4 Simulation Parameters</w:t>
       </w:r>
-      <w:bookmarkEnd w:id="92"/>
+      <w:bookmarkEnd w:id="93"/>
     </w:p>
     <w:p>
       <w:pPr>
@@ -21049,17 +21044,7 @@
           <w:sz w:val="24"/>
           <w:lang w:val="en-GB"/>
         </w:rPr>
-        <w:t xml:space="preserve"> shows the PDR obtained for AMR, WAM and RTP in both Current PLC deployment and enhanced PLC with higher data rate. A reduced number of packets are lost during data communication, and an average PDR of 98.75% is obtained for AMR in the worst case. Similarly, WAM and RTP data packets transmissions become mor</w:t>
-      </w:r>
-      <w:bookmarkStart w:id="93" w:name="_GoBack"/>
-      <w:bookmarkEnd w:id="93"/>
-      <w:r>
-        <w:rPr>
-          <w:rFonts w:ascii="Arial" w:hAnsi="Arial" w:cs="Arial"/>
-          <w:sz w:val="24"/>
-          <w:lang w:val="en-GB"/>
-        </w:rPr>
-        <w:t xml:space="preserve">e reliable with the PLC upgrade. Averages PDR for these applications are 99.19% and 100%, respectively. Figure </w:t>
+        <w:t xml:space="preserve"> shows the PDR obtained for AMR, WAM and RTP in both Current PLC deployment and enhanced PLC with higher data rate. A reduced number of packets are lost during data communication, and an average PDR of 98.75% is obtained for AMR in the worst case. Similarly, WAM and RTP data packets transmissions become more reliable with the PLC upgrade. Averages PDR for these applications are 99.19% and 100%, respectively. Figure </w:t>
       </w:r>
       <w:r>
         <w:rPr>
@@ -23063,7 +23048,7 @@
         <w:tab/>
       </w:r>
     </w:p>
-    <w:bookmarkEnd w:id="83"/>
+    <w:bookmarkEnd w:id="84"/>
     <w:p>
       <w:pPr>
         <w:pStyle w:val="Titulo1"/>
@@ -29300,7 +29285,7 @@
             <w:rFonts w:ascii="Kalinga" w:hAnsi="Kalinga" w:cs="Kalinga"/>
             <w:noProof/>
           </w:rPr>
-          <w:t>52</w:t>
+          <w:t>31</w:t>
         </w:r>
         <w:r>
           <w:rPr>
@@ -29503,7 +29488,7 @@
             </wp:anchor>
           </w:drawing>
         </mc:Choice>
-        <mc:Fallback xmlns:mv="urn:schemas-microsoft-com:mac:vml" xmlns:mo="http://schemas.microsoft.com/office/mac/office/2008/main">
+        <mc:Fallback xmlns:mo="http://schemas.microsoft.com/office/mac/office/2008/main" xmlns:mv="urn:schemas-microsoft-com:mac:vml">
           <w:pict>
             <v:line id="Line 3" o:spid="_x0000_s1026" style="position:absolute;z-index:251659264;visibility:visible;mso-wrap-style:square;mso-width-percent:0;mso-height-percent:0;mso-wrap-distance-left:9pt;mso-wrap-distance-top:0;mso-wrap-distance-right:9pt;mso-wrap-distance-bottom:0;mso-position-horizontal:absolute;mso-position-horizontal-relative:text;mso-position-vertical:absolute;mso-position-vertical-relative:text;mso-width-percent:0;mso-height-percent:0;mso-width-relative:page;mso-height-relative:page" from="-3.35pt,7.45pt" to="427.5pt,7.45pt" o:gfxdata="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" strokeweight="1pt">
               <w10:wrap type="topAndBottom"/>
@@ -40369,11 +40354,11 @@
           <c:showBubbleSize val="0"/>
         </c:dLbls>
         <c:gapWidth val="150"/>
-        <c:axId val="186363904"/>
-        <c:axId val="172587776"/>
+        <c:axId val="136534528"/>
+        <c:axId val="134849664"/>
       </c:barChart>
       <c:catAx>
-        <c:axId val="186363904"/>
+        <c:axId val="136534528"/>
         <c:scaling>
           <c:orientation val="minMax"/>
         </c:scaling>
@@ -40382,7 +40367,7 @@
         <c:majorTickMark val="out"/>
         <c:minorTickMark val="none"/>
         <c:tickLblPos val="nextTo"/>
-        <c:crossAx val="172587776"/>
+        <c:crossAx val="134849664"/>
         <c:crosses val="autoZero"/>
         <c:auto val="1"/>
         <c:lblAlgn val="ctr"/>
@@ -40390,7 +40375,7 @@
         <c:noMultiLvlLbl val="0"/>
       </c:catAx>
       <c:valAx>
-        <c:axId val="172587776"/>
+        <c:axId val="134849664"/>
         <c:scaling>
           <c:orientation val="minMax"/>
         </c:scaling>
@@ -40401,7 +40386,7 @@
         <c:majorTickMark val="out"/>
         <c:minorTickMark val="none"/>
         <c:tickLblPos val="nextTo"/>
-        <c:crossAx val="186363904"/>
+        <c:crossAx val="136534528"/>
         <c:crosses val="autoZero"/>
         <c:crossBetween val="between"/>
       </c:valAx>
@@ -40490,11 +40475,11 @@
           <c:showBubbleSize val="0"/>
         </c:dLbls>
         <c:gapWidth val="150"/>
-        <c:axId val="186364416"/>
-        <c:axId val="189826176"/>
+        <c:axId val="137312768"/>
+        <c:axId val="134851392"/>
       </c:barChart>
       <c:catAx>
-        <c:axId val="186364416"/>
+        <c:axId val="137312768"/>
         <c:scaling>
           <c:orientation val="minMax"/>
         </c:scaling>
@@ -40503,7 +40488,7 @@
         <c:majorTickMark val="out"/>
         <c:minorTickMark val="none"/>
         <c:tickLblPos val="nextTo"/>
-        <c:crossAx val="189826176"/>
+        <c:crossAx val="134851392"/>
         <c:crosses val="autoZero"/>
         <c:auto val="1"/>
         <c:lblAlgn val="ctr"/>
@@ -40511,7 +40496,7 @@
         <c:noMultiLvlLbl val="0"/>
       </c:catAx>
       <c:valAx>
-        <c:axId val="189826176"/>
+        <c:axId val="134851392"/>
         <c:scaling>
           <c:orientation val="minMax"/>
         </c:scaling>
@@ -40521,7 +40506,7 @@
         <c:majorTickMark val="out"/>
         <c:minorTickMark val="none"/>
         <c:tickLblPos val="nextTo"/>
-        <c:crossAx val="186364416"/>
+        <c:crossAx val="137312768"/>
         <c:crosses val="autoZero"/>
         <c:crossBetween val="between"/>
       </c:valAx>
@@ -40826,7 +40811,7 @@
 </file>
 
 <file path=customXml/itemProps1.xml><?xml version="1.0" encoding="utf-8"?>
-<ds:datastoreItem xmlns:ds="http://schemas.openxmlformats.org/officeDocument/2006/customXml" ds:itemID="{BC22F2FD-4EEA-4037-9355-3DE13A05A1CF}">
+<ds:datastoreItem xmlns:ds="http://schemas.openxmlformats.org/officeDocument/2006/customXml" ds:itemID="{FB6417B4-E8A8-46FB-B27D-86D246728BF4}">
   <ds:schemaRefs>
     <ds:schemaRef ds:uri="http://schemas.openxmlformats.org/officeDocument/2006/bibliography"/>
   </ds:schemaRefs>

</xml_diff>